<commit_message>
Update Doc(project overview, diagram)
</commit_message>
<xml_diff>
--- a/doc.docx
+++ b/doc.docx
@@ -18,93 +18,919 @@
     </w:p>
     <w:p/>
     <w:p>
+      <w:r>
+        <w:t>MTDC</w:t>
+      </w:r>
+      <w:r>
+        <w:t>(</w:t>
+      </w:r>
+      <w:r>
+        <w:rPr>
+          <w:rFonts w:hint="eastAsia"/>
+        </w:rPr>
+        <w:t>Motion Tracking Drone Camera</w:t>
+      </w:r>
+      <w:r>
+        <w:t>)</w:t>
+      </w:r>
+      <w:r>
+        <w:t xml:space="preserve"> – </w:t>
+      </w:r>
+      <w:r>
+        <w:rPr>
+          <w:rFonts w:hint="eastAsia"/>
+        </w:rPr>
+        <w:t>Always</w:t>
+      </w:r>
+      <w:r>
+        <w:t xml:space="preserve"> On </w:t>
+      </w:r>
+      <w:r>
+        <w:rPr>
+          <w:rFonts w:hint="eastAsia"/>
+        </w:rPr>
+        <w:t>Project</w:t>
+      </w:r>
+    </w:p>
+    <w:p>
       <w:pPr>
         <w:rPr>
-          <w:rFonts w:hint="eastAsia"/>
+          <w:sz w:val="16"/>
         </w:rPr>
       </w:pPr>
       <w:r>
-        <w:t>MTDC</w:t>
-      </w:r>
-      <w:r>
+        <w:rPr>
+          <w:rFonts w:hint="eastAsia"/>
+          <w:sz w:val="16"/>
+        </w:rPr>
+        <w:t>팀: 지무근, 최기수, 전희수</w:t>
+      </w:r>
+    </w:p>
+    <w:p/>
+    <w:p>
+      <w:r>
+        <w:rPr>
+          <w:rFonts w:hint="eastAsia"/>
+        </w:rPr>
+        <w:t>1. 프로젝트 개요</w:t>
+      </w:r>
+    </w:p>
+    <w:p>
+      <w:r>
+        <w:rPr>
+          <w:rFonts w:hint="eastAsia"/>
+        </w:rPr>
+        <w:t xml:space="preserve">2. </w:t>
+      </w:r>
+      <w:r>
+        <w:rPr>
+          <w:rFonts w:hint="eastAsia"/>
+        </w:rPr>
+        <w:t xml:space="preserve">장치 </w:t>
+      </w:r>
+      <w:r>
+        <w:rPr>
+          <w:rFonts w:hint="eastAsia"/>
+        </w:rPr>
+        <w:t>구성도</w:t>
+      </w:r>
+    </w:p>
+    <w:p>
+      <w:pPr>
+        <w:rPr>
+          <w:rFonts w:hint="eastAsia"/>
+        </w:rPr>
+      </w:pPr>
+      <w:r>
+        <w:rPr>
+          <w:rFonts w:hint="eastAsia"/>
+        </w:rPr>
+        <w:t xml:space="preserve">3. </w:t>
+      </w:r>
+    </w:p>
+    <w:p>
+      <w:pPr>
+        <w:rPr>
+          <w:rFonts w:hint="eastAsia"/>
+        </w:rPr>
+      </w:pPr>
+      <w:r>
+        <w:t xml:space="preserve">3. </w:t>
+      </w:r>
+      <w:r>
+        <w:rPr>
+          <w:rFonts w:hint="eastAsia"/>
+        </w:rPr>
+        <w:t>개발 일지</w:t>
+      </w:r>
+    </w:p>
+    <w:p/>
+    <w:p/>
+    <w:p/>
+    <w:p/>
+    <w:p/>
+    <w:p/>
+    <w:p/>
+    <w:p/>
+    <w:p/>
+    <w:p/>
+    <w:p/>
+    <w:p/>
+    <w:p/>
+    <w:p/>
+    <w:p>
+      <w:pPr>
+        <w:rPr>
+          <w:b/>
+          <w:sz w:val="32"/>
+        </w:rPr>
+      </w:pPr>
+      <w:r>
+        <w:rPr>
+          <w:rFonts w:hint="eastAsia"/>
+          <w:b/>
+          <w:sz w:val="32"/>
+        </w:rPr>
+        <w:lastRenderedPageBreak/>
+        <w:t xml:space="preserve">1. 프로젝트 개요 </w:t>
+      </w:r>
+    </w:p>
+    <w:p>
+      <w:pPr>
+        <w:ind w:firstLineChars="100" w:firstLine="200"/>
+      </w:pPr>
+      <w:r>
+        <w:t>아프리카</w:t>
+      </w:r>
+      <w:r>
+        <w:rPr>
+          <w:rFonts w:hint="eastAsia"/>
+        </w:rPr>
+        <w:t xml:space="preserve">TV, </w:t>
+      </w:r>
+      <w:r>
+        <w:t>유투브 라이브</w:t>
+      </w:r>
+      <w:r>
+        <w:rPr>
+          <w:rFonts w:hint="eastAsia"/>
+        </w:rPr>
+        <w:t xml:space="preserve">, </w:t>
+      </w:r>
+      <w:r>
+        <w:t>트위치</w:t>
+      </w:r>
+      <w:r>
+        <w:rPr>
+          <w:rFonts w:hint="eastAsia"/>
+        </w:rPr>
+        <w:t xml:space="preserve">TV </w:t>
+      </w:r>
+      <w:r>
+        <w:t>등은 현재 가장 대표적인 인터넷 개인 방송 서비스 업체들이다</w:t>
+      </w:r>
+      <w:r>
+        <w:rPr>
+          <w:rFonts w:hint="eastAsia"/>
+        </w:rPr>
+        <w:t>. 1</w:t>
+      </w:r>
+      <w:r>
+        <w:t>인 미디어라고 불리는 이 서비스들은 개인의 창의성으로 여러 컨텐츠를 창출해내며 많은 수의 인터넷 방송 스타를 배출해냈다</w:t>
+      </w:r>
+      <w:r>
+        <w:rPr>
+          <w:rFonts w:hint="eastAsia"/>
+        </w:rPr>
+        <w:t xml:space="preserve">. </w:t>
+      </w:r>
+      <w:r>
+        <w:t>가장 흔히 찾아볼 수 있는 게임 플레이부터</w:t>
+      </w:r>
+      <w:r>
+        <w:rPr>
+          <w:rFonts w:hint="eastAsia"/>
+        </w:rPr>
+        <w:t xml:space="preserve">, </w:t>
+      </w:r>
+      <w:r>
+        <w:t xml:space="preserve">다수의 요리사들을 연예계로 진출시킨 </w:t>
+      </w:r>
+      <w:r>
+        <w:rPr>
+          <w:rFonts w:hint="eastAsia"/>
+        </w:rPr>
+        <w:t>‘</w:t>
+      </w:r>
+      <w:r>
+        <w:t>먹방</w:t>
+      </w:r>
+      <w:r>
+        <w:rPr>
+          <w:rFonts w:hint="eastAsia"/>
+        </w:rPr>
+        <w:t>’</w:t>
+      </w:r>
+      <w:r>
+        <w:t>이라는 컨텐츠까지 다양한 형태의 개인 방송이 이 시간에도 스트리밍되고 있다</w:t>
+      </w:r>
+      <w:r>
+        <w:rPr>
+          <w:rFonts w:hint="eastAsia"/>
+        </w:rPr>
+        <w:t xml:space="preserve">. </w:t>
+      </w:r>
+      <w:r>
+        <w:t>하지만 이 컨텐츠들은 다분히 제한적이다</w:t>
+      </w:r>
+      <w:r>
+        <w:rPr>
+          <w:rFonts w:hint="eastAsia"/>
+        </w:rPr>
+        <w:t xml:space="preserve">. </w:t>
+      </w:r>
+      <w:r>
+        <w:t xml:space="preserve">이는 </w:t>
+      </w:r>
+      <w:r>
+        <w:rPr>
+          <w:rFonts w:hint="eastAsia"/>
+        </w:rPr>
+        <w:t>1</w:t>
+      </w:r>
+      <w:r>
+        <w:t>인 인터넷 방송이라는 특성상 카메라가 고정된 장소</w:t>
+      </w:r>
+      <w:r>
+        <w:rPr>
+          <w:rFonts w:hint="eastAsia"/>
+        </w:rPr>
         <w:t>(</w:t>
       </w:r>
       <w:r>
-        <w:rPr>
-          <w:rFonts w:hint="eastAsia"/>
-        </w:rPr>
-        <w:t>Motion Tracking Drone Camera</w:t>
-      </w:r>
-      <w:r>
+        <w:t>컴퓨터 앞</w:t>
+      </w:r>
+      <w:r>
+        <w:rPr>
+          <w:rFonts w:hint="eastAsia"/>
+        </w:rPr>
         <w:t>)</w:t>
       </w:r>
       <w:r>
-        <w:t xml:space="preserve"> – </w:t>
-      </w:r>
-      <w:r>
-        <w:rPr>
-          <w:rFonts w:hint="eastAsia"/>
-        </w:rPr>
-        <w:t>Always</w:t>
-      </w:r>
-      <w:r>
-        <w:t xml:space="preserve"> On </w:t>
-      </w:r>
-      <w:r>
-        <w:rPr>
-          <w:rFonts w:hint="eastAsia"/>
-        </w:rPr>
-        <w:t>Project</w:t>
+        <w:t>에서 이루어질 수밖에 없음에 기인한다</w:t>
+      </w:r>
+      <w:r>
+        <w:rPr>
+          <w:rFonts w:hint="eastAsia"/>
+        </w:rPr>
+        <w:t xml:space="preserve">. </w:t>
+      </w:r>
+      <w:r>
+        <w:t>즉</w:t>
+      </w:r>
+      <w:r>
+        <w:rPr>
+          <w:rFonts w:hint="eastAsia"/>
+        </w:rPr>
+        <w:t xml:space="preserve">, </w:t>
+      </w:r>
+      <w:r>
+        <w:t>이 프로젝트는 이러한 개인 방송의 공간적 제약을 없애는 데에 의의가 있다</w:t>
+      </w:r>
+      <w:r>
+        <w:rPr>
+          <w:rFonts w:hint="eastAsia"/>
+        </w:rPr>
+        <w:t xml:space="preserve">. </w:t>
+      </w:r>
+    </w:p>
+    <w:p>
+      <w:r>
+        <w:drawing>
+          <wp:anchor distT="0" distB="0" distL="114300" distR="114300" simplePos="0" relativeHeight="251660288" behindDoc="0" locked="0" layoutInCell="1" allowOverlap="1">
+            <wp:simplePos x="0" y="0"/>
+            <wp:positionH relativeFrom="column">
+              <wp:posOffset>3206750</wp:posOffset>
+            </wp:positionH>
+            <wp:positionV relativeFrom="line">
+              <wp:posOffset>264795</wp:posOffset>
+            </wp:positionV>
+            <wp:extent cx="2504440" cy="1714500"/>
+            <wp:effectExtent l="0" t="0" r="0" b="0"/>
+            <wp:wrapTopAndBottom/>
+            <wp:docPr id="5" name="그림 5" descr="EMB000017c0191b"/>
+            <wp:cNvGraphicFramePr>
+              <a:graphicFrameLocks xmlns:a="http://schemas.openxmlformats.org/drawingml/2006/main" noChangeAspect="1"/>
+            </wp:cNvGraphicFramePr>
+            <a:graphic xmlns:a="http://schemas.openxmlformats.org/drawingml/2006/main">
+              <a:graphicData uri="http://schemas.openxmlformats.org/drawingml/2006/picture">
+                <pic:pic xmlns:pic="http://schemas.openxmlformats.org/drawingml/2006/picture">
+                  <pic:nvPicPr>
+                    <pic:cNvPr id="0" name="_x189173488" descr="EMB000017c0191b"/>
+                    <pic:cNvPicPr>
+                      <a:picLocks noChangeAspect="1" noChangeArrowheads="1"/>
+                    </pic:cNvPicPr>
+                  </pic:nvPicPr>
+                  <pic:blipFill>
+                    <a:blip r:embed="rId4">
+                      <a:extLst>
+                        <a:ext uri="{28A0092B-C50C-407E-A947-70E740481C1C}">
+                          <a14:useLocalDpi xmlns:a14="http://schemas.microsoft.com/office/drawing/2010/main" val="0"/>
+                        </a:ext>
+                      </a:extLst>
+                    </a:blip>
+                    <a:srcRect/>
+                    <a:stretch>
+                      <a:fillRect/>
+                    </a:stretch>
+                  </pic:blipFill>
+                  <pic:spPr bwMode="auto">
+                    <a:xfrm>
+                      <a:off x="0" y="0"/>
+                      <a:ext cx="2504440" cy="1714500"/>
+                    </a:xfrm>
+                    <a:prstGeom prst="rect">
+                      <a:avLst/>
+                    </a:prstGeom>
+                    <a:noFill/>
+                  </pic:spPr>
+                </pic:pic>
+              </a:graphicData>
+            </a:graphic>
+            <wp14:sizeRelH relativeFrom="page">
+              <wp14:pctWidth>0</wp14:pctWidth>
+            </wp14:sizeRelH>
+            <wp14:sizeRelV relativeFrom="page">
+              <wp14:pctHeight>0</wp14:pctHeight>
+            </wp14:sizeRelV>
+          </wp:anchor>
+        </w:drawing>
+      </w:r>
+      <w:r>
+        <w:drawing>
+          <wp:anchor distT="0" distB="0" distL="114300" distR="114300" simplePos="0" relativeHeight="251659264" behindDoc="0" locked="0" layoutInCell="1" allowOverlap="1">
+            <wp:simplePos x="0" y="0"/>
+            <wp:positionH relativeFrom="column">
+              <wp:posOffset>-37465</wp:posOffset>
+            </wp:positionH>
+            <wp:positionV relativeFrom="line">
+              <wp:posOffset>258445</wp:posOffset>
+            </wp:positionV>
+            <wp:extent cx="3058795" cy="1720850"/>
+            <wp:effectExtent l="0" t="0" r="8255" b="0"/>
+            <wp:wrapTopAndBottom/>
+            <wp:docPr id="6" name="그림 6" descr="EMB000017c0191a"/>
+            <wp:cNvGraphicFramePr>
+              <a:graphicFrameLocks xmlns:a="http://schemas.openxmlformats.org/drawingml/2006/main" noChangeAspect="1"/>
+            </wp:cNvGraphicFramePr>
+            <a:graphic xmlns:a="http://schemas.openxmlformats.org/drawingml/2006/main">
+              <a:graphicData uri="http://schemas.openxmlformats.org/drawingml/2006/picture">
+                <pic:pic xmlns:pic="http://schemas.openxmlformats.org/drawingml/2006/picture">
+                  <pic:nvPicPr>
+                    <pic:cNvPr id="0" name="_x189173088" descr="EMB000017c0191a"/>
+                    <pic:cNvPicPr>
+                      <a:picLocks noChangeAspect="1" noChangeArrowheads="1"/>
+                    </pic:cNvPicPr>
+                  </pic:nvPicPr>
+                  <pic:blipFill>
+                    <a:blip r:embed="rId5">
+                      <a:extLst>
+                        <a:ext uri="{28A0092B-C50C-407E-A947-70E740481C1C}">
+                          <a14:useLocalDpi xmlns:a14="http://schemas.microsoft.com/office/drawing/2010/main" val="0"/>
+                        </a:ext>
+                      </a:extLst>
+                    </a:blip>
+                    <a:srcRect/>
+                    <a:stretch>
+                      <a:fillRect/>
+                    </a:stretch>
+                  </pic:blipFill>
+                  <pic:spPr bwMode="auto">
+                    <a:xfrm>
+                      <a:off x="0" y="0"/>
+                      <a:ext cx="3058795" cy="1720850"/>
+                    </a:xfrm>
+                    <a:prstGeom prst="rect">
+                      <a:avLst/>
+                    </a:prstGeom>
+                    <a:noFill/>
+                  </pic:spPr>
+                </pic:pic>
+              </a:graphicData>
+            </a:graphic>
+            <wp14:sizeRelH relativeFrom="page">
+              <wp14:pctWidth>0</wp14:pctWidth>
+            </wp14:sizeRelH>
+            <wp14:sizeRelV relativeFrom="page">
+              <wp14:pctHeight>0</wp14:pctHeight>
+            </wp14:sizeRelV>
+          </wp:anchor>
+        </w:drawing>
       </w:r>
     </w:p>
     <w:p>
       <w:pPr>
         <w:rPr>
-          <w:sz w:val="16"/>
+          <w:rFonts w:hint="eastAsia"/>
         </w:rPr>
       </w:pPr>
-      <w:r>
-        <w:rPr>
-          <w:rFonts w:hint="eastAsia"/>
-          <w:sz w:val="16"/>
-        </w:rPr>
-        <w:t>팀: 지무근, 최기수, 전희수</w:t>
-      </w:r>
-    </w:p>
-    <w:p/>
+    </w:p>
     <w:p>
       <w:pPr>
-        <w:rPr>
-          <w:rFonts w:hint="eastAsia"/>
-        </w:rPr>
+        <w:ind w:firstLineChars="100" w:firstLine="200"/>
       </w:pPr>
-    </w:p>
-    <w:p/>
-    <w:p/>
-    <w:p/>
-    <w:p/>
-    <w:p/>
-    <w:p/>
-    <w:p/>
-    <w:p/>
-    <w:p/>
-    <w:p/>
-    <w:p/>
-    <w:p/>
-    <w:p/>
-    <w:p/>
-    <w:p/>
-    <w:p/>
-    <w:p/>
-    <w:p/>
+      <w:r>
+        <w:t>따라서 아두이노를 활용한 드론을 직접 제작하고</w:t>
+      </w:r>
+      <w:r>
+        <w:rPr>
+          <w:rFonts w:hint="eastAsia"/>
+        </w:rPr>
+        <w:t xml:space="preserve">, </w:t>
+      </w:r>
+      <w:r>
+        <w:t>사물 인식 기능을 라이브러리를 통해 구현하여 목표로 지정된 물체를 드론이 추적하여 그 물체의 영상을 물체의 움직임을 따라 담아내는 것이 이 프로젝트의 목표이다</w:t>
+      </w:r>
+      <w:r>
+        <w:rPr>
+          <w:rFonts w:hint="eastAsia"/>
+        </w:rPr>
+        <w:t xml:space="preserve">. </w:t>
+      </w:r>
+      <w:r>
+        <w:t>이를 위해 라즈베리파이를 드론에 추가적으로 부착하고 아두이노와 연동한다</w:t>
+      </w:r>
+      <w:r>
+        <w:rPr>
+          <w:rFonts w:hint="eastAsia"/>
+        </w:rPr>
+        <w:t xml:space="preserve">. </w:t>
+      </w:r>
+      <w:r>
+        <w:t xml:space="preserve">이때 부착한 라즈베리파이에 </w:t>
+      </w:r>
+      <w:r>
+        <w:rPr>
+          <w:rFonts w:hint="eastAsia"/>
+        </w:rPr>
+        <w:t xml:space="preserve">Google Vision API </w:t>
+      </w:r>
+      <w:r>
+        <w:t xml:space="preserve">또는 </w:t>
+      </w:r>
+      <w:r>
+        <w:rPr>
+          <w:rFonts w:hint="eastAsia"/>
+        </w:rPr>
+        <w:t xml:space="preserve">OpenCV </w:t>
+      </w:r>
+      <w:r>
+        <w:t>와 파이썬을 사용</w:t>
+      </w:r>
+      <w:r>
+        <w:rPr>
+          <w:rFonts w:hint="eastAsia"/>
+        </w:rPr>
+        <w:t xml:space="preserve">, </w:t>
+      </w:r>
+      <w:r>
+        <w:t>영상처리와 사물인식을 구현하여 움직임 감지 기능을 개발한다</w:t>
+      </w:r>
+      <w:r>
+        <w:rPr>
+          <w:rFonts w:hint="eastAsia"/>
+        </w:rPr>
+        <w:t xml:space="preserve">. </w:t>
+      </w:r>
+      <w:r>
+        <w:t>목표물을 수시로 변경하는 것이 가능하도록 개발을 진행한다</w:t>
+      </w:r>
+      <w:r>
+        <w:rPr>
+          <w:rFonts w:hint="eastAsia"/>
+        </w:rPr>
+        <w:t xml:space="preserve">. </w:t>
+      </w:r>
+      <w:r>
+        <w:t xml:space="preserve">또한 추적기능에 </w:t>
+      </w:r>
+      <w:r>
+        <w:rPr>
+          <w:rFonts w:hint="eastAsia"/>
+        </w:rPr>
+        <w:t xml:space="preserve">GPS </w:t>
+      </w:r>
+      <w:r>
+        <w:t>기능을 추가하면 더욱 여러 방면으로 사용 가능할 것으로 기대된다</w:t>
+      </w:r>
+      <w:r>
+        <w:rPr>
+          <w:rFonts w:hint="eastAsia"/>
+        </w:rPr>
+        <w:t>.</w:t>
+      </w:r>
+    </w:p>
     <w:p>
       <w:pPr>
-        <w:rPr>
-          <w:rFonts w:hint="eastAsia"/>
-        </w:rPr>
+        <w:ind w:firstLineChars="100" w:firstLine="200"/>
       </w:pPr>
+      <w:r>
+        <w:t>또한</w:t>
+      </w:r>
+      <w:r>
+        <w:rPr>
+          <w:rFonts w:hint="eastAsia"/>
+        </w:rPr>
+        <w:t xml:space="preserve">, </w:t>
+      </w:r>
+      <w:r>
+        <w:t>드론을 제어할 수 있는 스마트폰 어플리케이션을 개발하여</w:t>
+      </w:r>
+      <w:r>
+        <w:rPr>
+          <w:rFonts w:hint="eastAsia"/>
+        </w:rPr>
+        <w:t xml:space="preserve">, </w:t>
+      </w:r>
+      <w:r>
+        <w:t>손쉽게 사물추적 기능의 목표물을 변경할 수 있도록 한다</w:t>
+      </w:r>
+      <w:r>
+        <w:rPr>
+          <w:rFonts w:hint="eastAsia"/>
+        </w:rPr>
+        <w:t xml:space="preserve">. </w:t>
+      </w:r>
+      <w:r>
+        <w:t>이때 어플리케이션은 드론을 직접 조작하는 조종모드</w:t>
+      </w:r>
+      <w:r>
+        <w:rPr>
+          <w:rFonts w:hint="eastAsia"/>
+        </w:rPr>
+        <w:t xml:space="preserve">, </w:t>
+      </w:r>
+      <w:r>
+        <w:t>움직임 감지 추적 모드 두 가지의 모드를 사용하여</w:t>
+      </w:r>
+      <w:r>
+        <w:rPr>
+          <w:rFonts w:hint="eastAsia"/>
+        </w:rPr>
+        <w:t xml:space="preserve">, </w:t>
+      </w:r>
+      <w:r>
+        <w:t>드론 제어를 상황에 맞게 자율적으로 조절하도록 한다</w:t>
+      </w:r>
+      <w:r>
+        <w:rPr>
+          <w:rFonts w:hint="eastAsia"/>
+        </w:rPr>
+        <w:t>.</w:t>
+      </w:r>
+    </w:p>
+    <w:p>
+      <w:r>
+        <w:t xml:space="preserve">이 프로젝트에 사용된 드론이 </w:t>
+      </w:r>
+      <w:r>
+        <w:rPr>
+          <w:rFonts w:hint="eastAsia"/>
+        </w:rPr>
+        <w:t>1</w:t>
+      </w:r>
+      <w:r>
+        <w:t>인 개인 인터넷 방송촬영용으로 사용된다면</w:t>
+      </w:r>
+      <w:r>
+        <w:rPr>
+          <w:rFonts w:hint="eastAsia"/>
+        </w:rPr>
+        <w:t xml:space="preserve">, </w:t>
+      </w:r>
+      <w:r>
+        <w:t>현재 다소 제한되어있는 개인 방송 컨텐츠 유형을 다양화할 수 있을 것으로 보인다</w:t>
+      </w:r>
+      <w:r>
+        <w:rPr>
+          <w:rFonts w:hint="eastAsia"/>
+        </w:rPr>
+        <w:t xml:space="preserve">. </w:t>
+      </w:r>
+      <w:r>
+        <w:t>지금과 같은 정적인 컨텐츠</w:t>
+      </w:r>
+      <w:r>
+        <w:rPr>
+          <w:rFonts w:hint="eastAsia"/>
+        </w:rPr>
+        <w:t>(</w:t>
+      </w:r>
+      <w:r>
+        <w:t>게임 등 한자리에서 방송을 하는 형태의 컨텐츠</w:t>
+      </w:r>
+      <w:r>
+        <w:rPr>
+          <w:rFonts w:hint="eastAsia"/>
+        </w:rPr>
+        <w:t>)</w:t>
+      </w:r>
+      <w:r>
+        <w:t>가 아닌 동적인 컨텐츠</w:t>
+      </w:r>
+      <w:r>
+        <w:rPr>
+          <w:rFonts w:hint="eastAsia"/>
+        </w:rPr>
+        <w:t>(</w:t>
+      </w:r>
+      <w:r>
+        <w:t>스포츠 등 카메라가 보여주는 위치가 수시로 달라지는 형태의 컨텐츠</w:t>
+      </w:r>
+      <w:r>
+        <w:rPr>
+          <w:rFonts w:hint="eastAsia"/>
+        </w:rPr>
+        <w:t>)</w:t>
+      </w:r>
+      <w:r>
+        <w:t>를 쉽게 제작하고 스트리밍할 수 있을 것으로 기대한다</w:t>
+      </w:r>
+      <w:r>
+        <w:rPr>
+          <w:rFonts w:hint="eastAsia"/>
+        </w:rPr>
+        <w:t xml:space="preserve">. </w:t>
+      </w:r>
+      <w:r>
+        <w:lastRenderedPageBreak/>
+        <w:t>또한</w:t>
+      </w:r>
+      <w:r>
+        <w:rPr>
+          <w:rFonts w:hint="eastAsia"/>
+        </w:rPr>
+        <w:t xml:space="preserve">, </w:t>
+      </w:r>
+      <w:r>
+        <w:t xml:space="preserve">드론을 제어하는 것이 익숙하지 않은 사람들에게도 스마트폰 어플리케이션을 통해 친숙한 </w:t>
+      </w:r>
+      <w:r>
+        <w:rPr>
+          <w:rFonts w:hint="eastAsia"/>
+        </w:rPr>
+        <w:t>UX</w:t>
+      </w:r>
+      <w:r>
+        <w:t>를 제공하고</w:t>
+      </w:r>
+      <w:r>
+        <w:rPr>
+          <w:rFonts w:hint="eastAsia"/>
+        </w:rPr>
+        <w:t xml:space="preserve">, </w:t>
+      </w:r>
+      <w:r>
+        <w:t>이를 통해 드론 제어를 더 빨리 익힐 수 있도록 돕는다</w:t>
+      </w:r>
+      <w:r>
+        <w:rPr>
+          <w:rFonts w:hint="eastAsia"/>
+        </w:rPr>
+        <w:t>.</w:t>
+      </w:r>
+    </w:p>
+    <w:p>
+      <w:pPr>
+        <w:widowControl/>
+        <w:wordWrap/>
+        <w:autoSpaceDE/>
+        <w:autoSpaceDN/>
+      </w:pPr>
+    </w:p>
+    <w:p>
+      <w:pPr>
+        <w:widowControl/>
+        <w:wordWrap/>
+        <w:autoSpaceDE/>
+        <w:autoSpaceDN/>
+        <w:rPr>
+          <w:rFonts w:hint="eastAsia"/>
+        </w:rPr>
+      </w:pPr>
+    </w:p>
+    <w:p>
+      <w:pPr>
+        <w:widowControl/>
+        <w:wordWrap/>
+        <w:autoSpaceDE/>
+        <w:autoSpaceDN/>
+        <w:rPr>
+          <w:rFonts w:hint="eastAsia"/>
+          <w:b/>
+          <w:sz w:val="32"/>
+        </w:rPr>
+      </w:pPr>
+      <w:r>
+        <w:rPr>
+          <w:rFonts w:hint="eastAsia"/>
+          <w:b/>
+          <w:sz w:val="32"/>
+        </w:rPr>
+        <w:t>2. 장치 구성도</w:t>
+      </w:r>
+    </w:p>
+    <w:p>
+      <w:r>
+        <w:rPr>
+          <w:noProof/>
+        </w:rPr>
+        <w:drawing>
+          <wp:anchor distT="0" distB="0" distL="114300" distR="114300" simplePos="0" relativeHeight="251661312" behindDoc="0" locked="0" layoutInCell="1" allowOverlap="1">
+            <wp:simplePos x="0" y="0"/>
+            <wp:positionH relativeFrom="column">
+              <wp:posOffset>-288290</wp:posOffset>
+            </wp:positionH>
+            <wp:positionV relativeFrom="paragraph">
+              <wp:posOffset>109426</wp:posOffset>
+            </wp:positionV>
+            <wp:extent cx="6376670" cy="2774950"/>
+            <wp:effectExtent l="0" t="0" r="5080" b="6350"/>
+            <wp:wrapNone/>
+            <wp:docPr id="2069" name="그림 2069"/>
+            <wp:cNvGraphicFramePr>
+              <a:graphicFrameLocks xmlns:a="http://schemas.openxmlformats.org/drawingml/2006/main" noChangeAspect="1"/>
+            </wp:cNvGraphicFramePr>
+            <a:graphic xmlns:a="http://schemas.openxmlformats.org/drawingml/2006/main">
+              <a:graphicData uri="http://schemas.openxmlformats.org/drawingml/2006/picture">
+                <pic:pic xmlns:pic="http://schemas.openxmlformats.org/drawingml/2006/picture">
+                  <pic:nvPicPr>
+                    <pic:cNvPr id="0" name="Picture 9"/>
+                    <pic:cNvPicPr>
+                      <a:picLocks noChangeAspect="1" noChangeArrowheads="1"/>
+                    </pic:cNvPicPr>
+                  </pic:nvPicPr>
+                  <pic:blipFill>
+                    <a:blip r:embed="rId6">
+                      <a:extLst>
+                        <a:ext uri="{28A0092B-C50C-407E-A947-70E740481C1C}">
+                          <a14:useLocalDpi xmlns:a14="http://schemas.microsoft.com/office/drawing/2010/main" val="0"/>
+                        </a:ext>
+                      </a:extLst>
+                    </a:blip>
+                    <a:srcRect/>
+                    <a:stretch>
+                      <a:fillRect/>
+                    </a:stretch>
+                  </pic:blipFill>
+                  <pic:spPr bwMode="auto">
+                    <a:xfrm>
+                      <a:off x="0" y="0"/>
+                      <a:ext cx="6376670" cy="2774950"/>
+                    </a:xfrm>
+                    <a:prstGeom prst="rect">
+                      <a:avLst/>
+                    </a:prstGeom>
+                    <a:noFill/>
+                  </pic:spPr>
+                </pic:pic>
+              </a:graphicData>
+            </a:graphic>
+          </wp:anchor>
+        </w:drawing>
+      </w:r>
+    </w:p>
+    <w:p>
+      <w:pPr>
+        <w:rPr>
+          <w:rFonts w:hint="eastAsia"/>
+        </w:rPr>
+      </w:pPr>
+    </w:p>
+    <w:p/>
+    <w:p/>
+    <w:p/>
+    <w:p/>
+    <w:p/>
+    <w:p/>
+    <w:p>
+      <w:pPr>
+        <w:rPr>
+          <w:rFonts w:hint="eastAsia"/>
+        </w:rPr>
+      </w:pPr>
+    </w:p>
+    <w:p>
+      <w:r>
+        <w:rPr>
+          <w:noProof/>
+        </w:rPr>
+        <w:drawing>
+          <wp:inline distT="0" distB="0" distL="0" distR="0" wp14:anchorId="62752BB9">
+            <wp:extent cx="2904962" cy="2297927"/>
+            <wp:effectExtent l="0" t="0" r="0" b="7620"/>
+            <wp:docPr id="2094" name="그림 2094"/>
+            <wp:cNvGraphicFramePr>
+              <a:graphicFrameLocks xmlns:a="http://schemas.openxmlformats.org/drawingml/2006/main" noChangeAspect="1"/>
+            </wp:cNvGraphicFramePr>
+            <a:graphic xmlns:a="http://schemas.openxmlformats.org/drawingml/2006/main">
+              <a:graphicData uri="http://schemas.openxmlformats.org/drawingml/2006/picture">
+                <pic:pic xmlns:pic="http://schemas.openxmlformats.org/drawingml/2006/picture">
+                  <pic:nvPicPr>
+                    <pic:cNvPr id="0" name="Picture 10"/>
+                    <pic:cNvPicPr>
+                      <a:picLocks noChangeAspect="1" noChangeArrowheads="1"/>
+                    </pic:cNvPicPr>
+                  </pic:nvPicPr>
+                  <pic:blipFill>
+                    <a:blip r:embed="rId7" cstate="print">
+                      <a:extLst>
+                        <a:ext uri="{28A0092B-C50C-407E-A947-70E740481C1C}">
+                          <a14:useLocalDpi xmlns:a14="http://schemas.microsoft.com/office/drawing/2010/main" val="0"/>
+                        </a:ext>
+                      </a:extLst>
+                    </a:blip>
+                    <a:srcRect/>
+                    <a:stretch>
+                      <a:fillRect/>
+                    </a:stretch>
+                  </pic:blipFill>
+                  <pic:spPr bwMode="auto">
+                    <a:xfrm>
+                      <a:off x="0" y="0"/>
+                      <a:ext cx="2912831" cy="2304151"/>
+                    </a:xfrm>
+                    <a:prstGeom prst="rect">
+                      <a:avLst/>
+                    </a:prstGeom>
+                    <a:noFill/>
+                  </pic:spPr>
+                </pic:pic>
+              </a:graphicData>
+            </a:graphic>
+          </wp:inline>
+        </w:drawing>
+      </w:r>
       <w:bookmarkStart w:id="0" w:name="_GoBack"/>
+      <w:r>
+        <w:rPr>
+          <w:noProof/>
+        </w:rPr>
+        <w:lastRenderedPageBreak/>
+        <w:drawing>
+          <wp:inline distT="0" distB="0" distL="0" distR="0" wp14:anchorId="6382558A" wp14:editId="1A188380">
+            <wp:extent cx="4767882" cy="1515334"/>
+            <wp:effectExtent l="0" t="0" r="0" b="8890"/>
+            <wp:docPr id="2108" name="그림 2108"/>
+            <wp:cNvGraphicFramePr>
+              <a:graphicFrameLocks xmlns:a="http://schemas.openxmlformats.org/drawingml/2006/main" noChangeAspect="1"/>
+            </wp:cNvGraphicFramePr>
+            <a:graphic xmlns:a="http://schemas.openxmlformats.org/drawingml/2006/main">
+              <a:graphicData uri="http://schemas.openxmlformats.org/drawingml/2006/picture">
+                <pic:pic xmlns:pic="http://schemas.openxmlformats.org/drawingml/2006/picture">
+                  <pic:nvPicPr>
+                    <pic:cNvPr id="0" name="Picture 11"/>
+                    <pic:cNvPicPr>
+                      <a:picLocks noChangeAspect="1" noChangeArrowheads="1"/>
+                    </pic:cNvPicPr>
+                  </pic:nvPicPr>
+                  <pic:blipFill>
+                    <a:blip r:embed="rId8" cstate="print">
+                      <a:extLst>
+                        <a:ext uri="{28A0092B-C50C-407E-A947-70E740481C1C}">
+                          <a14:useLocalDpi xmlns:a14="http://schemas.microsoft.com/office/drawing/2010/main" val="0"/>
+                        </a:ext>
+                      </a:extLst>
+                    </a:blip>
+                    <a:srcRect/>
+                    <a:stretch>
+                      <a:fillRect/>
+                    </a:stretch>
+                  </pic:blipFill>
+                  <pic:spPr bwMode="auto">
+                    <a:xfrm>
+                      <a:off x="0" y="0"/>
+                      <a:ext cx="4818591" cy="1531450"/>
+                    </a:xfrm>
+                    <a:prstGeom prst="rect">
+                      <a:avLst/>
+                    </a:prstGeom>
+                    <a:noFill/>
+                  </pic:spPr>
+                </pic:pic>
+              </a:graphicData>
+            </a:graphic>
+          </wp:inline>
+        </w:drawing>
+      </w:r>
       <w:bookmarkEnd w:id="0"/>
+    </w:p>
+    <w:p>
+      <w:pPr>
+        <w:rPr>
+          <w:rFonts w:hint="eastAsia"/>
+        </w:rPr>
+      </w:pPr>
     </w:p>
     <w:sectPr>
       <w:pgSz w:w="11906" w:h="16838"/>
@@ -523,7 +1349,6 @@
   <w:style w:type="character" w:default="1" w:styleId="a0">
     <w:name w:val="Default Paragraph Font"/>
     <w:uiPriority w:val="1"/>
-    <w:semiHidden/>
     <w:unhideWhenUsed/>
   </w:style>
   <w:style w:type="table" w:default="1" w:styleId="a1">
@@ -546,6 +1371,28 @@
     <w:uiPriority w:val="99"/>
     <w:semiHidden/>
     <w:unhideWhenUsed/>
+  </w:style>
+  <w:style w:type="paragraph" w:styleId="a3">
+    <w:name w:val="Normal (Web)"/>
+    <w:basedOn w:val="a"/>
+    <w:uiPriority w:val="99"/>
+    <w:semiHidden/>
+    <w:unhideWhenUsed/>
+    <w:rsid w:val="0047577E"/>
+    <w:pPr>
+      <w:widowControl/>
+      <w:wordWrap/>
+      <w:autoSpaceDE/>
+      <w:autoSpaceDN/>
+      <w:spacing w:before="100" w:beforeAutospacing="1" w:after="100" w:afterAutospacing="1" w:line="240" w:lineRule="auto"/>
+      <w:jc w:val="left"/>
+    </w:pPr>
+    <w:rPr>
+      <w:rFonts w:ascii="굴림" w:eastAsia="굴림" w:hAnsi="굴림" w:cs="굴림"/>
+      <w:kern w:val="0"/>
+      <w:sz w:val="24"/>
+      <w:szCs w:val="24"/>
+    </w:rPr>
   </w:style>
 </w:styles>
 </file>

</xml_diff>